<commit_message>
add obs pdf and number analysis
</commit_message>
<xml_diff>
--- a/pictures/chirts_table.docx
+++ b/pictures/chirts_table.docx
@@ -1777,132 +1777,180 @@
                 <w:szCs w:val="24"/>
               </w:rPr>
             </w:pPr>
-          </w:p>
-        </w:tc>
-        <w:tc>
-          <w:tcPr>
-            <w:tcW w:w="906" w:type="dxa"/>
-            <w:tcBorders>
-              <w:top w:val="nil"/>
-              <w:left w:val="nil"/>
-              <w:bottom w:val="nil"/>
-              <w:right w:val="nil"/>
-            </w:tcBorders>
-            <w:vAlign w:val="center"/>
-          </w:tcPr>
-          <w:p>
-            <w:pPr>
-              <w:rPr>
-                <w:rFonts w:ascii="Times New Roman" w:hAnsi="Times New Roman" w:cs="Times New Roman"/>
-                <w:sz w:val="24"/>
-                <w:szCs w:val="24"/>
-              </w:rPr>
-            </w:pPr>
-          </w:p>
-        </w:tc>
-        <w:tc>
-          <w:tcPr>
-            <w:tcW w:w="906" w:type="dxa"/>
-            <w:tcBorders>
-              <w:top w:val="nil"/>
-              <w:left w:val="nil"/>
-              <w:bottom w:val="nil"/>
-              <w:right w:val="nil"/>
-            </w:tcBorders>
-            <w:vAlign w:val="center"/>
-          </w:tcPr>
-          <w:p>
-            <w:pPr>
-              <w:rPr>
-                <w:rFonts w:ascii="Times New Roman" w:hAnsi="Times New Roman" w:cs="Times New Roman"/>
-                <w:sz w:val="24"/>
-                <w:szCs w:val="24"/>
-              </w:rPr>
-            </w:pPr>
-          </w:p>
-        </w:tc>
-        <w:tc>
-          <w:tcPr>
-            <w:tcW w:w="906" w:type="dxa"/>
-            <w:tcBorders>
-              <w:top w:val="nil"/>
-              <w:left w:val="nil"/>
-              <w:bottom w:val="nil"/>
-              <w:right w:val="nil"/>
-            </w:tcBorders>
-            <w:vAlign w:val="center"/>
-          </w:tcPr>
-          <w:p>
-            <w:pPr>
-              <w:rPr>
-                <w:rFonts w:ascii="Times New Roman" w:hAnsi="Times New Roman" w:cs="Times New Roman"/>
-                <w:sz w:val="24"/>
-                <w:szCs w:val="24"/>
-              </w:rPr>
-            </w:pPr>
-          </w:p>
-        </w:tc>
-        <w:tc>
-          <w:tcPr>
-            <w:tcW w:w="906" w:type="dxa"/>
-            <w:tcBorders>
-              <w:top w:val="nil"/>
-              <w:left w:val="nil"/>
-              <w:bottom w:val="nil"/>
-              <w:right w:val="nil"/>
-            </w:tcBorders>
-            <w:vAlign w:val="center"/>
-          </w:tcPr>
-          <w:p>
-            <w:pPr>
-              <w:rPr>
-                <w:rFonts w:ascii="Times New Roman" w:hAnsi="Times New Roman" w:cs="Times New Roman"/>
-                <w:sz w:val="24"/>
-                <w:szCs w:val="24"/>
-              </w:rPr>
-            </w:pPr>
-          </w:p>
-        </w:tc>
-        <w:tc>
-          <w:tcPr>
-            <w:tcW w:w="906" w:type="dxa"/>
-            <w:tcBorders>
-              <w:top w:val="nil"/>
-              <w:left w:val="nil"/>
-              <w:bottom w:val="nil"/>
-              <w:right w:val="nil"/>
-            </w:tcBorders>
-            <w:vAlign w:val="center"/>
-          </w:tcPr>
-          <w:p>
-            <w:pPr>
-              <w:rPr>
-                <w:rFonts w:ascii="Times New Roman" w:hAnsi="Times New Roman" w:cs="Times New Roman"/>
-                <w:sz w:val="24"/>
-                <w:szCs w:val="24"/>
-              </w:rPr>
-            </w:pPr>
-          </w:p>
-        </w:tc>
-        <w:tc>
-          <w:tcPr>
-            <w:tcW w:w="906" w:type="dxa"/>
-            <w:tcBorders>
-              <w:top w:val="nil"/>
-              <w:left w:val="nil"/>
-              <w:bottom w:val="nil"/>
-              <w:right w:val="nil"/>
-            </w:tcBorders>
-            <w:vAlign w:val="center"/>
-          </w:tcPr>
-          <w:p>
-            <w:pPr>
-              <w:rPr>
-                <w:rFonts w:ascii="Times New Roman" w:hAnsi="Times New Roman" w:cs="Times New Roman"/>
-                <w:sz w:val="24"/>
-                <w:szCs w:val="24"/>
-              </w:rPr>
-            </w:pPr>
+            <w:r>
+              <w:rPr>
+                <w:rFonts w:ascii="Times New Roman" w:hAnsi="Times New Roman" w:cs="Times New Roman"/>
+                <w:sz w:val="24"/>
+                <w:szCs w:val="24"/>
+              </w:rPr>
+              <w:t>-</w:t>
+            </w:r>
+          </w:p>
+        </w:tc>
+        <w:tc>
+          <w:tcPr>
+            <w:tcW w:w="906" w:type="dxa"/>
+            <w:tcBorders>
+              <w:top w:val="nil"/>
+              <w:left w:val="nil"/>
+              <w:bottom w:val="nil"/>
+              <w:right w:val="nil"/>
+            </w:tcBorders>
+            <w:vAlign w:val="center"/>
+          </w:tcPr>
+          <w:p>
+            <w:pPr>
+              <w:rPr>
+                <w:rFonts w:ascii="Times New Roman" w:hAnsi="Times New Roman" w:cs="Times New Roman"/>
+                <w:sz w:val="24"/>
+                <w:szCs w:val="24"/>
+              </w:rPr>
+            </w:pPr>
+            <w:r>
+              <w:rPr>
+                <w:rFonts w:ascii="Times New Roman" w:hAnsi="Times New Roman" w:cs="Times New Roman"/>
+                <w:sz w:val="24"/>
+                <w:szCs w:val="24"/>
+              </w:rPr>
+              <w:t>-</w:t>
+            </w:r>
+          </w:p>
+        </w:tc>
+        <w:tc>
+          <w:tcPr>
+            <w:tcW w:w="906" w:type="dxa"/>
+            <w:tcBorders>
+              <w:top w:val="nil"/>
+              <w:left w:val="nil"/>
+              <w:bottom w:val="nil"/>
+              <w:right w:val="nil"/>
+            </w:tcBorders>
+            <w:vAlign w:val="center"/>
+          </w:tcPr>
+          <w:p>
+            <w:pPr>
+              <w:rPr>
+                <w:rFonts w:ascii="Times New Roman" w:hAnsi="Times New Roman" w:cs="Times New Roman"/>
+                <w:sz w:val="24"/>
+                <w:szCs w:val="24"/>
+              </w:rPr>
+            </w:pPr>
+            <w:r>
+              <w:rPr>
+                <w:rFonts w:ascii="Times New Roman" w:hAnsi="Times New Roman" w:cs="Times New Roman"/>
+                <w:sz w:val="24"/>
+                <w:szCs w:val="24"/>
+              </w:rPr>
+              <w:t>46</w:t>
+            </w:r>
+          </w:p>
+        </w:tc>
+        <w:tc>
+          <w:tcPr>
+            <w:tcW w:w="906" w:type="dxa"/>
+            <w:tcBorders>
+              <w:top w:val="nil"/>
+              <w:left w:val="nil"/>
+              <w:bottom w:val="nil"/>
+              <w:right w:val="nil"/>
+            </w:tcBorders>
+            <w:vAlign w:val="center"/>
+          </w:tcPr>
+          <w:p>
+            <w:pPr>
+              <w:rPr>
+                <w:rFonts w:ascii="Times New Roman" w:hAnsi="Times New Roman" w:cs="Times New Roman"/>
+                <w:sz w:val="24"/>
+                <w:szCs w:val="24"/>
+              </w:rPr>
+            </w:pPr>
+            <w:r>
+              <w:rPr>
+                <w:rFonts w:ascii="Times New Roman" w:hAnsi="Times New Roman" w:cs="Times New Roman"/>
+                <w:sz w:val="24"/>
+                <w:szCs w:val="24"/>
+              </w:rPr>
+              <w:t>37</w:t>
+            </w:r>
+          </w:p>
+        </w:tc>
+        <w:tc>
+          <w:tcPr>
+            <w:tcW w:w="906" w:type="dxa"/>
+            <w:tcBorders>
+              <w:top w:val="nil"/>
+              <w:left w:val="nil"/>
+              <w:bottom w:val="nil"/>
+              <w:right w:val="nil"/>
+            </w:tcBorders>
+            <w:vAlign w:val="center"/>
+          </w:tcPr>
+          <w:p>
+            <w:pPr>
+              <w:rPr>
+                <w:rFonts w:ascii="Times New Roman" w:hAnsi="Times New Roman" w:cs="Times New Roman"/>
+                <w:sz w:val="24"/>
+                <w:szCs w:val="24"/>
+              </w:rPr>
+            </w:pPr>
+          </w:p>
+        </w:tc>
+        <w:tc>
+          <w:tcPr>
+            <w:tcW w:w="906" w:type="dxa"/>
+            <w:tcBorders>
+              <w:top w:val="nil"/>
+              <w:left w:val="nil"/>
+              <w:bottom w:val="nil"/>
+              <w:right w:val="nil"/>
+            </w:tcBorders>
+            <w:vAlign w:val="center"/>
+          </w:tcPr>
+          <w:p>
+            <w:pPr>
+              <w:rPr>
+                <w:rFonts w:ascii="Times New Roman" w:hAnsi="Times New Roman" w:cs="Times New Roman"/>
+                <w:sz w:val="24"/>
+                <w:szCs w:val="24"/>
+              </w:rPr>
+            </w:pPr>
+            <w:r>
+              <w:rPr>
+                <w:rFonts w:ascii="Times New Roman" w:hAnsi="Times New Roman" w:cs="Times New Roman"/>
+                <w:sz w:val="24"/>
+                <w:szCs w:val="24"/>
+              </w:rPr>
+              <w:t>-</w:t>
+            </w:r>
+          </w:p>
+        </w:tc>
+        <w:tc>
+          <w:tcPr>
+            <w:tcW w:w="906" w:type="dxa"/>
+            <w:tcBorders>
+              <w:top w:val="nil"/>
+              <w:left w:val="nil"/>
+              <w:bottom w:val="nil"/>
+              <w:right w:val="nil"/>
+            </w:tcBorders>
+            <w:vAlign w:val="center"/>
+          </w:tcPr>
+          <w:p>
+            <w:pPr>
+              <w:rPr>
+                <w:rFonts w:ascii="Times New Roman" w:hAnsi="Times New Roman" w:cs="Times New Roman"/>
+                <w:sz w:val="24"/>
+                <w:szCs w:val="24"/>
+              </w:rPr>
+            </w:pPr>
+            <w:r>
+              <w:rPr>
+                <w:rFonts w:ascii="Times New Roman" w:hAnsi="Times New Roman" w:cs="Times New Roman"/>
+                <w:sz w:val="24"/>
+                <w:szCs w:val="24"/>
+              </w:rPr>
+              <w:t>-</w:t>
+            </w:r>
           </w:p>
         </w:tc>
         <w:tc>
@@ -1924,6 +1972,14 @@
                 <w:szCs w:val="24"/>
               </w:rPr>
             </w:pPr>
+            <w:r>
+              <w:rPr>
+                <w:rFonts w:ascii="Times New Roman" w:hAnsi="Times New Roman" w:cs="Times New Roman"/>
+                <w:sz w:val="24"/>
+                <w:szCs w:val="24"/>
+              </w:rPr>
+              <w:t>72</w:t>
+            </w:r>
           </w:p>
         </w:tc>
         <w:tc>
@@ -1944,6 +2000,22 @@
                 <w:szCs w:val="24"/>
               </w:rPr>
             </w:pPr>
+            <w:r>
+              <w:rPr>
+                <w:rFonts w:ascii="Times New Roman" w:hAnsi="Times New Roman" w:cs="Times New Roman"/>
+                <w:sz w:val="24"/>
+                <w:szCs w:val="24"/>
+              </w:rPr>
+              <w:t>5</w:t>
+            </w:r>
+            <w:r>
+              <w:rPr>
+                <w:rFonts w:ascii="Times New Roman" w:hAnsi="Times New Roman" w:cs="Times New Roman"/>
+                <w:sz w:val="24"/>
+                <w:szCs w:val="24"/>
+              </w:rPr>
+              <w:t>9</w:t>
+            </w:r>
           </w:p>
         </w:tc>
       </w:tr>
@@ -1997,126 +2069,174 @@
                 <w:szCs w:val="24"/>
               </w:rPr>
             </w:pPr>
-          </w:p>
-        </w:tc>
-        <w:tc>
-          <w:tcPr>
-            <w:tcW w:w="906" w:type="dxa"/>
-            <w:tcBorders>
-              <w:top w:val="nil"/>
-              <w:left w:val="nil"/>
-              <w:right w:val="nil"/>
-            </w:tcBorders>
-            <w:vAlign w:val="center"/>
-          </w:tcPr>
-          <w:p>
-            <w:pPr>
-              <w:rPr>
-                <w:rFonts w:ascii="Times New Roman" w:hAnsi="Times New Roman" w:cs="Times New Roman"/>
-                <w:sz w:val="24"/>
-                <w:szCs w:val="24"/>
-              </w:rPr>
-            </w:pPr>
-          </w:p>
-        </w:tc>
-        <w:tc>
-          <w:tcPr>
-            <w:tcW w:w="906" w:type="dxa"/>
-            <w:tcBorders>
-              <w:top w:val="nil"/>
-              <w:left w:val="nil"/>
-              <w:right w:val="nil"/>
-            </w:tcBorders>
-            <w:vAlign w:val="center"/>
-          </w:tcPr>
-          <w:p>
-            <w:pPr>
-              <w:rPr>
-                <w:rFonts w:ascii="Times New Roman" w:hAnsi="Times New Roman" w:cs="Times New Roman"/>
-                <w:sz w:val="24"/>
-                <w:szCs w:val="24"/>
-              </w:rPr>
-            </w:pPr>
-          </w:p>
-        </w:tc>
-        <w:tc>
-          <w:tcPr>
-            <w:tcW w:w="906" w:type="dxa"/>
-            <w:tcBorders>
-              <w:top w:val="nil"/>
-              <w:left w:val="nil"/>
-              <w:right w:val="nil"/>
-            </w:tcBorders>
-            <w:vAlign w:val="center"/>
-          </w:tcPr>
-          <w:p>
-            <w:pPr>
-              <w:rPr>
-                <w:rFonts w:ascii="Times New Roman" w:hAnsi="Times New Roman" w:cs="Times New Roman"/>
-                <w:sz w:val="24"/>
-                <w:szCs w:val="24"/>
-              </w:rPr>
-            </w:pPr>
-          </w:p>
-        </w:tc>
-        <w:tc>
-          <w:tcPr>
-            <w:tcW w:w="906" w:type="dxa"/>
-            <w:tcBorders>
-              <w:top w:val="nil"/>
-              <w:left w:val="nil"/>
-              <w:right w:val="nil"/>
-            </w:tcBorders>
-            <w:vAlign w:val="center"/>
-          </w:tcPr>
-          <w:p>
-            <w:pPr>
-              <w:rPr>
-                <w:rFonts w:ascii="Times New Roman" w:hAnsi="Times New Roman" w:cs="Times New Roman"/>
-                <w:sz w:val="24"/>
-                <w:szCs w:val="24"/>
-              </w:rPr>
-            </w:pPr>
-          </w:p>
-        </w:tc>
-        <w:tc>
-          <w:tcPr>
-            <w:tcW w:w="906" w:type="dxa"/>
-            <w:tcBorders>
-              <w:top w:val="nil"/>
-              <w:left w:val="nil"/>
-              <w:right w:val="nil"/>
-            </w:tcBorders>
-            <w:vAlign w:val="center"/>
-          </w:tcPr>
-          <w:p>
-            <w:pPr>
-              <w:rPr>
-                <w:rFonts w:ascii="Times New Roman" w:hAnsi="Times New Roman" w:cs="Times New Roman"/>
-                <w:sz w:val="24"/>
-                <w:szCs w:val="24"/>
-              </w:rPr>
-            </w:pPr>
-          </w:p>
-        </w:tc>
-        <w:tc>
-          <w:tcPr>
-            <w:tcW w:w="906" w:type="dxa"/>
-            <w:tcBorders>
-              <w:top w:val="nil"/>
-              <w:left w:val="nil"/>
-              <w:right w:val="nil"/>
-            </w:tcBorders>
-            <w:vAlign w:val="center"/>
-          </w:tcPr>
-          <w:p>
-            <w:pPr>
-              <w:rPr>
-                <w:rFonts w:ascii="Times New Roman" w:hAnsi="Times New Roman" w:cs="Times New Roman"/>
-                <w:sz w:val="24"/>
-                <w:szCs w:val="24"/>
-              </w:rPr>
-            </w:pPr>
+            <w:r>
+              <w:rPr>
+                <w:rFonts w:ascii="Times New Roman" w:hAnsi="Times New Roman" w:cs="Times New Roman"/>
+                <w:sz w:val="24"/>
+                <w:szCs w:val="24"/>
+              </w:rPr>
+              <w:t>-</w:t>
+            </w:r>
+          </w:p>
+        </w:tc>
+        <w:tc>
+          <w:tcPr>
+            <w:tcW w:w="906" w:type="dxa"/>
+            <w:tcBorders>
+              <w:top w:val="nil"/>
+              <w:left w:val="nil"/>
+              <w:right w:val="nil"/>
+            </w:tcBorders>
+            <w:vAlign w:val="center"/>
+          </w:tcPr>
+          <w:p>
+            <w:pPr>
+              <w:rPr>
+                <w:rFonts w:ascii="Times New Roman" w:hAnsi="Times New Roman" w:cs="Times New Roman"/>
+                <w:sz w:val="24"/>
+                <w:szCs w:val="24"/>
+              </w:rPr>
+            </w:pPr>
+            <w:r>
+              <w:rPr>
+                <w:rFonts w:ascii="Times New Roman" w:hAnsi="Times New Roman" w:cs="Times New Roman"/>
+                <w:sz w:val="24"/>
+                <w:szCs w:val="24"/>
+              </w:rPr>
+              <w:t>-</w:t>
+            </w:r>
+          </w:p>
+        </w:tc>
+        <w:tc>
+          <w:tcPr>
+            <w:tcW w:w="906" w:type="dxa"/>
+            <w:tcBorders>
+              <w:top w:val="nil"/>
+              <w:left w:val="nil"/>
+              <w:right w:val="nil"/>
+            </w:tcBorders>
+            <w:vAlign w:val="center"/>
+          </w:tcPr>
+          <w:p>
+            <w:pPr>
+              <w:rPr>
+                <w:rFonts w:ascii="Times New Roman" w:hAnsi="Times New Roman" w:cs="Times New Roman"/>
+                <w:sz w:val="24"/>
+                <w:szCs w:val="24"/>
+              </w:rPr>
+            </w:pPr>
+            <w:r>
+              <w:rPr>
+                <w:rFonts w:ascii="Times New Roman" w:hAnsi="Times New Roman" w:cs="Times New Roman"/>
+                <w:sz w:val="24"/>
+                <w:szCs w:val="24"/>
+              </w:rPr>
+              <w:t>18</w:t>
+            </w:r>
+          </w:p>
+        </w:tc>
+        <w:tc>
+          <w:tcPr>
+            <w:tcW w:w="906" w:type="dxa"/>
+            <w:tcBorders>
+              <w:top w:val="nil"/>
+              <w:left w:val="nil"/>
+              <w:right w:val="nil"/>
+            </w:tcBorders>
+            <w:vAlign w:val="center"/>
+          </w:tcPr>
+          <w:p>
+            <w:pPr>
+              <w:rPr>
+                <w:rFonts w:ascii="Times New Roman" w:hAnsi="Times New Roman" w:cs="Times New Roman"/>
+                <w:sz w:val="24"/>
+                <w:szCs w:val="24"/>
+              </w:rPr>
+            </w:pPr>
+            <w:r>
+              <w:rPr>
+                <w:rFonts w:ascii="Times New Roman" w:hAnsi="Times New Roman" w:cs="Times New Roman"/>
+                <w:sz w:val="24"/>
+                <w:szCs w:val="24"/>
+              </w:rPr>
+              <w:t>23</w:t>
+            </w:r>
+          </w:p>
+        </w:tc>
+        <w:tc>
+          <w:tcPr>
+            <w:tcW w:w="906" w:type="dxa"/>
+            <w:tcBorders>
+              <w:top w:val="nil"/>
+              <w:left w:val="nil"/>
+              <w:right w:val="nil"/>
+            </w:tcBorders>
+            <w:vAlign w:val="center"/>
+          </w:tcPr>
+          <w:p>
+            <w:pPr>
+              <w:rPr>
+                <w:rFonts w:ascii="Times New Roman" w:hAnsi="Times New Roman" w:cs="Times New Roman"/>
+                <w:sz w:val="24"/>
+                <w:szCs w:val="24"/>
+              </w:rPr>
+            </w:pPr>
+          </w:p>
+        </w:tc>
+        <w:tc>
+          <w:tcPr>
+            <w:tcW w:w="906" w:type="dxa"/>
+            <w:tcBorders>
+              <w:top w:val="nil"/>
+              <w:left w:val="nil"/>
+              <w:right w:val="nil"/>
+            </w:tcBorders>
+            <w:vAlign w:val="center"/>
+          </w:tcPr>
+          <w:p>
+            <w:pPr>
+              <w:rPr>
+                <w:rFonts w:ascii="Times New Roman" w:hAnsi="Times New Roman" w:cs="Times New Roman"/>
+                <w:sz w:val="24"/>
+                <w:szCs w:val="24"/>
+              </w:rPr>
+            </w:pPr>
+            <w:r>
+              <w:rPr>
+                <w:rFonts w:ascii="Times New Roman" w:hAnsi="Times New Roman" w:cs="Times New Roman"/>
+                <w:sz w:val="24"/>
+                <w:szCs w:val="24"/>
+              </w:rPr>
+              <w:t>-</w:t>
+            </w:r>
+          </w:p>
+        </w:tc>
+        <w:tc>
+          <w:tcPr>
+            <w:tcW w:w="906" w:type="dxa"/>
+            <w:tcBorders>
+              <w:top w:val="nil"/>
+              <w:left w:val="nil"/>
+              <w:right w:val="nil"/>
+            </w:tcBorders>
+            <w:vAlign w:val="center"/>
+          </w:tcPr>
+          <w:p>
+            <w:pPr>
+              <w:rPr>
+                <w:rFonts w:ascii="Times New Roman" w:hAnsi="Times New Roman" w:cs="Times New Roman"/>
+                <w:sz w:val="24"/>
+                <w:szCs w:val="24"/>
+              </w:rPr>
+            </w:pPr>
+            <w:r>
+              <w:rPr>
+                <w:rFonts w:ascii="Times New Roman" w:hAnsi="Times New Roman" w:cs="Times New Roman"/>
+                <w:sz w:val="24"/>
+                <w:szCs w:val="24"/>
+              </w:rPr>
+              <w:t>-</w:t>
+            </w:r>
           </w:p>
         </w:tc>
         <w:tc>
@@ -2137,6 +2257,14 @@
                 <w:szCs w:val="24"/>
               </w:rPr>
             </w:pPr>
+            <w:r>
+              <w:rPr>
+                <w:rFonts w:ascii="Times New Roman" w:hAnsi="Times New Roman" w:cs="Times New Roman"/>
+                <w:sz w:val="24"/>
+                <w:szCs w:val="24"/>
+              </w:rPr>
+              <w:t>45</w:t>
+            </w:r>
           </w:p>
         </w:tc>
         <w:tc>
@@ -2156,6 +2284,14 @@
                 <w:szCs w:val="24"/>
               </w:rPr>
             </w:pPr>
+            <w:r>
+              <w:rPr>
+                <w:rFonts w:ascii="Times New Roman" w:hAnsi="Times New Roman" w:cs="Times New Roman"/>
+                <w:sz w:val="24"/>
+                <w:szCs w:val="24"/>
+              </w:rPr>
+              <w:t>45</w:t>
+            </w:r>
           </w:p>
         </w:tc>
       </w:tr>

</xml_diff>